<commit_message>
add the rest of the template files
</commit_message>
<xml_diff>
--- a/src/templates/prebuilded/template_carta_compromiso.docx
+++ b/src/templates/prebuilded/template_carta_compromiso.docx
@@ -521,49 +521,21 @@
           <w:szCs w:val="18"/>
           <w:lang w:val="en-US"/>
         </w:rPr>
-        <w:t>{responsable}</w:t>
-      </w:r>
-    </w:p>
-    <w:p>
-      <w:pPr>
-        <w:spacing w:after="0"/>
-        <w:ind w:right="-91"/>
-        <w:textAlignment w:val="baseline"/>
-        <w:rPr>
-          <w:rFonts w:ascii="Arial" w:hAnsi="Arial" w:cs="Arial"/>
-          <w:sz w:val="20"/>
-          <w:szCs w:val="20"/>
-          <w:lang w:val="es-ES"/>
-        </w:rPr>
-      </w:pPr>
-    </w:p>
-    <w:p>
-      <w:pPr>
-        <w:spacing w:after="0"/>
-        <w:ind w:right="-91"/>
-        <w:textAlignment w:val="baseline"/>
-        <w:rPr>
-          <w:rFonts w:ascii="Arial" w:hAnsi="Arial" w:cs="Arial"/>
-        </w:rPr>
-      </w:pPr>
-      <w:r>
-        <w:rPr>
-          <w:rFonts w:ascii="Arial" w:hAnsi="Arial" w:cs="Arial"/>
-          <w:sz w:val="20"/>
-          <w:szCs w:val="20"/>
-          <w:lang w:val="es-ES"/>
-        </w:rPr>
-        <w:t>FECHA DE INICIO (10):</w:t>
-      </w:r>
-      <w:r>
-        <w:rPr>
-          <w:rFonts w:hint="default" w:ascii="Arial" w:hAnsi="Arial" w:cs="Arial"/>
-          <w:sz w:val="20"/>
-          <w:szCs w:val="20"/>
+        <w:t>{responsable</w:t>
+      </w:r>
+      <w:r>
+        <w:rPr>
+          <w:rFonts w:hint="default" w:ascii="Arial Unicode MS" w:hAnsi="Arial Unicode MS" w:eastAsia="Arial Unicode MS" w:cs="Arial Unicode MS"/>
+          <w:b/>
+          <w:bCs/>
+          <w:sz w:val="18"/>
+          <w:szCs w:val="18"/>
           <w:lang w:val="en-US"/>
         </w:rPr>
-        <w:t xml:space="preserve"> </w:t>
-      </w:r>
+        <w:t>_name</w:t>
+      </w:r>
+      <w:bookmarkStart w:id="0" w:name="_GoBack"/>
+      <w:bookmarkEnd w:id="0"/>
       <w:r>
         <w:rPr>
           <w:rFonts w:hint="eastAsia" w:ascii="Arial Unicode MS" w:hAnsi="Arial Unicode MS" w:eastAsia="Arial Unicode MS" w:cs="Arial Unicode MS"/>
@@ -571,18 +543,50 @@
           <w:bCs/>
           <w:sz w:val="18"/>
           <w:szCs w:val="18"/>
-          <w:lang w:val="es-ES"/>
-        </w:rPr>
-        <w:t xml:space="preserve"> {s_d} de {s_m} de {s_y}</w:t>
-      </w:r>
-      <w:r>
-        <w:rPr>
-          <w:rFonts w:ascii="Arial" w:hAnsi="Arial" w:cs="Arial"/>
-          <w:sz w:val="20"/>
-          <w:szCs w:val="20"/>
-          <w:lang w:val="es-ES"/>
-        </w:rPr>
-        <w:t xml:space="preserve">  FECHA DE TERMINACIÓN (11): </w:t>
+          <w:lang w:val="en-US"/>
+        </w:rPr>
+        <w:t>}</w:t>
+      </w:r>
+    </w:p>
+    <w:p>
+      <w:pPr>
+        <w:spacing w:after="0"/>
+        <w:ind w:right="-91"/>
+        <w:textAlignment w:val="baseline"/>
+        <w:rPr>
+          <w:rFonts w:ascii="Arial" w:hAnsi="Arial" w:cs="Arial"/>
+          <w:sz w:val="20"/>
+          <w:szCs w:val="20"/>
+          <w:lang w:val="es-ES"/>
+        </w:rPr>
+      </w:pPr>
+    </w:p>
+    <w:p>
+      <w:pPr>
+        <w:spacing w:after="0"/>
+        <w:ind w:right="-91"/>
+        <w:textAlignment w:val="baseline"/>
+        <w:rPr>
+          <w:rFonts w:ascii="Arial" w:hAnsi="Arial" w:cs="Arial"/>
+        </w:rPr>
+      </w:pPr>
+      <w:r>
+        <w:rPr>
+          <w:rFonts w:ascii="Arial" w:hAnsi="Arial" w:cs="Arial"/>
+          <w:sz w:val="20"/>
+          <w:szCs w:val="20"/>
+          <w:lang w:val="es-ES"/>
+        </w:rPr>
+        <w:t>FECHA DE INICIO (10):</w:t>
+      </w:r>
+      <w:r>
+        <w:rPr>
+          <w:rFonts w:hint="default" w:ascii="Arial" w:hAnsi="Arial" w:cs="Arial"/>
+          <w:sz w:val="20"/>
+          <w:szCs w:val="20"/>
+          <w:lang w:val="en-US"/>
+        </w:rPr>
+        <w:t xml:space="preserve"> </w:t>
       </w:r>
       <w:r>
         <w:rPr>
@@ -593,140 +597,16 @@
           <w:szCs w:val="18"/>
           <w:lang w:val="es-ES"/>
         </w:rPr>
-        <w:t>{e_d} de {e_m} de {e_y}</w:t>
-      </w:r>
-    </w:p>
-    <w:p>
-      <w:pPr>
-        <w:spacing w:after="0"/>
-        <w:ind w:right="-91"/>
-        <w:textAlignment w:val="baseline"/>
-        <w:rPr>
-          <w:rFonts w:ascii="Arial" w:hAnsi="Arial" w:cs="Arial"/>
-          <w:sz w:val="20"/>
-          <w:szCs w:val="20"/>
-          <w:lang w:val="es-ES"/>
-        </w:rPr>
-      </w:pPr>
-    </w:p>
-    <w:p>
-      <w:pPr>
-        <w:spacing w:after="103"/>
-        <w:ind w:right="-91"/>
-        <w:jc w:val="both"/>
-        <w:textAlignment w:val="baseline"/>
-        <w:rPr>
-          <w:rFonts w:ascii="Arial" w:hAnsi="Arial" w:cs="Arial"/>
-          <w:sz w:val="20"/>
-          <w:szCs w:val="20"/>
-        </w:rPr>
-      </w:pPr>
-      <w:r>
-        <w:rPr>
-          <w:rFonts w:ascii="Arial" w:hAnsi="Arial" w:cs="Arial"/>
-          <w:sz w:val="20"/>
-          <w:szCs w:val="20"/>
-          <w:lang w:val="es-ES"/>
-        </w:rPr>
-        <w:t>Me comprometo a realizar el Servicio Social acatando el reglamento emitido por el Tecnológico Nacional de México y llevarlo a cabo en el lugar y periodos manifestados, así como, a participar con mis conocimientos e iniciativa en las actividades que desempeñe, procurando dar una imagen positiva del Instituto Tecnológico en el organismo o dependencia oficial, de no hacerlo así, quedo enterado (a) de la cancelación respectiva, la cual procederá automáticamente.</w:t>
-      </w:r>
-    </w:p>
-    <w:p>
-      <w:pPr>
-        <w:spacing w:after="103"/>
-        <w:ind w:right="-91"/>
-        <w:textAlignment w:val="baseline"/>
-        <w:rPr>
-          <w:rFonts w:ascii="Arial" w:hAnsi="Arial" w:cs="Arial"/>
-          <w:sz w:val="20"/>
-          <w:szCs w:val="20"/>
-          <w:lang w:val="es-ES"/>
-        </w:rPr>
-      </w:pPr>
-    </w:p>
-    <w:p>
-      <w:pPr>
-        <w:spacing w:after="103"/>
-        <w:ind w:right="-91"/>
-        <w:textAlignment w:val="baseline"/>
-        <w:rPr>
-          <w:rFonts w:ascii="Arial" w:hAnsi="Arial" w:cs="Arial"/>
-        </w:rPr>
-      </w:pPr>
-      <w:r>
-        <w:rPr>
-          <w:rFonts w:ascii="Arial" w:hAnsi="Arial" w:cs="Arial"/>
-          <w:sz w:val="20"/>
-          <w:szCs w:val="20"/>
-          <w:lang w:val="es-ES"/>
-        </w:rPr>
-        <w:t xml:space="preserve">En la ciudad de (12)  </w:t>
-      </w:r>
-      <w:r>
-        <w:rPr>
-          <w:rFonts w:hint="default" w:ascii="Arial" w:hAnsi="Arial"/>
-          <w:sz w:val="20"/>
-          <w:szCs w:val="20"/>
-          <w:lang w:val="es-ES"/>
-        </w:rPr>
-        <w:t>Chihuahua,</w:t>
-      </w:r>
-      <w:r>
-        <w:rPr>
-          <w:rFonts w:ascii="Arial" w:hAnsi="Arial" w:cs="Arial"/>
-          <w:sz w:val="20"/>
-          <w:szCs w:val="20"/>
-          <w:lang w:val="es-ES"/>
-        </w:rPr>
-        <w:t xml:space="preserve">  del día (13) </w:t>
-      </w:r>
-      <w:r>
-        <w:rPr>
-          <w:rStyle w:val="13"/>
-          <w:rFonts w:hint="eastAsia" w:ascii="Arial Unicode MS" w:hAnsi="Arial Unicode MS" w:eastAsia="Arial Unicode MS" w:cs="Arial Unicode MS"/>
-        </w:rPr>
-        <w:t xml:space="preserve"> {a_d}</w:t>
-      </w:r>
-      <w:r>
-        <w:rPr>
-          <w:rStyle w:val="13"/>
-          <w:rFonts w:ascii="Arial" w:hAnsi="Arial" w:cs="Arial"/>
-        </w:rPr>
-        <w:t xml:space="preserve">   </w:t>
-      </w:r>
-      <w:r>
-        <w:rPr>
-          <w:rFonts w:ascii="Arial" w:hAnsi="Arial" w:cs="Arial"/>
-          <w:sz w:val="20"/>
-          <w:szCs w:val="20"/>
-          <w:lang w:val="es-ES"/>
-        </w:rPr>
-        <w:t xml:space="preserve">del mes de </w:t>
-      </w:r>
-      <w:r>
-        <w:rPr>
-          <w:rStyle w:val="11"/>
-          <w:rFonts w:ascii="Arial" w:hAnsi="Arial" w:cs="Arial"/>
-          <w:sz w:val="20"/>
-          <w:szCs w:val="20"/>
-        </w:rPr>
-        <w:t xml:space="preserve"> </w:t>
-      </w:r>
-      <w:r>
-        <w:rPr>
-          <w:rStyle w:val="13"/>
-          <w:rFonts w:hint="eastAsia" w:ascii="Arial Unicode MS" w:hAnsi="Arial Unicode MS" w:eastAsia="Arial Unicode MS" w:cs="Arial Unicode MS"/>
-        </w:rPr>
-        <w:t>{a_m}</w:t>
-      </w:r>
-      <w:r>
-        <w:rPr>
-          <w:rFonts w:ascii="Arial" w:hAnsi="Arial" w:cs="Arial"/>
-          <w:sz w:val="20"/>
-          <w:szCs w:val="20"/>
-          <w:lang w:val="es-ES"/>
-        </w:rPr>
-        <w:t xml:space="preserve">   de </w:t>
+        <w:t xml:space="preserve"> {s_d} de {s_m} de {s_y}</w:t>
+      </w:r>
+      <w:r>
+        <w:rPr>
+          <w:rFonts w:ascii="Arial" w:hAnsi="Arial" w:cs="Arial"/>
+          <w:sz w:val="20"/>
+          <w:szCs w:val="20"/>
+          <w:lang w:val="es-ES"/>
+        </w:rPr>
+        <w:t xml:space="preserve">  FECHA DE TERMINACIÓN (11): </w:t>
       </w:r>
       <w:r>
         <w:rPr>
@@ -737,22 +617,166 @@
           <w:szCs w:val="18"/>
           <w:lang w:val="es-ES"/>
         </w:rPr>
-        <w:t xml:space="preserve"> {a_y}</w:t>
-      </w:r>
-      <w:r>
-        <w:rPr>
-          <w:rFonts w:ascii="Arial" w:hAnsi="Arial" w:cs="Arial"/>
-          <w:sz w:val="20"/>
-          <w:szCs w:val="20"/>
-          <w:lang w:val="es-ES"/>
-        </w:rPr>
-        <w:t>.</w:t>
-      </w:r>
+        <w:t>{e_d} de {e_m} de {e_y}</w:t>
+      </w:r>
+    </w:p>
+    <w:p>
+      <w:pPr>
+        <w:spacing w:after="0"/>
+        <w:ind w:right="-91"/>
+        <w:textAlignment w:val="baseline"/>
+        <w:rPr>
+          <w:rFonts w:ascii="Arial" w:hAnsi="Arial" w:cs="Arial"/>
+          <w:sz w:val="20"/>
+          <w:szCs w:val="20"/>
+          <w:lang w:val="es-ES"/>
+        </w:rPr>
+      </w:pPr>
     </w:p>
     <w:p>
       <w:pPr>
         <w:spacing w:after="103"/>
         <w:ind w:right="-91"/>
+        <w:jc w:val="both"/>
+        <w:textAlignment w:val="baseline"/>
+        <w:rPr>
+          <w:rFonts w:ascii="Arial" w:hAnsi="Arial" w:cs="Arial"/>
+          <w:sz w:val="20"/>
+          <w:szCs w:val="20"/>
+        </w:rPr>
+      </w:pPr>
+      <w:r>
+        <w:rPr>
+          <w:rFonts w:ascii="Arial" w:hAnsi="Arial" w:cs="Arial"/>
+          <w:sz w:val="20"/>
+          <w:szCs w:val="20"/>
+          <w:lang w:val="es-ES"/>
+        </w:rPr>
+        <w:t>Me comprometo a realizar el Servicio Social acatando el reglamento emitido por el Tecnológico Nacional de México y llevarlo a cabo en el lugar y periodos manifestados, así como, a participar con mis conocimientos e iniciativa en las actividades que desempeñe, procurando dar una imagen positiva del Instituto Tecnológico en el organismo o dependencia oficial, de no hacerlo así, quedo enterado (a) de la cancelación respectiva, la cual procederá automáticamente.</w:t>
+      </w:r>
+    </w:p>
+    <w:p>
+      <w:pPr>
+        <w:spacing w:after="103"/>
+        <w:ind w:right="-91"/>
+        <w:textAlignment w:val="baseline"/>
+        <w:rPr>
+          <w:rFonts w:ascii="Arial" w:hAnsi="Arial" w:cs="Arial"/>
+          <w:sz w:val="20"/>
+          <w:szCs w:val="20"/>
+          <w:lang w:val="es-ES"/>
+        </w:rPr>
+      </w:pPr>
+    </w:p>
+    <w:p>
+      <w:pPr>
+        <w:spacing w:after="103"/>
+        <w:ind w:right="-91"/>
+        <w:textAlignment w:val="baseline"/>
+        <w:rPr>
+          <w:rFonts w:ascii="Arial" w:hAnsi="Arial" w:cs="Arial"/>
+        </w:rPr>
+      </w:pPr>
+      <w:r>
+        <w:rPr>
+          <w:rFonts w:ascii="Arial" w:hAnsi="Arial" w:cs="Arial"/>
+          <w:sz w:val="20"/>
+          <w:szCs w:val="20"/>
+          <w:lang w:val="es-ES"/>
+        </w:rPr>
+        <w:t xml:space="preserve">En la ciudad de (12)  </w:t>
+      </w:r>
+      <w:r>
+        <w:rPr>
+          <w:rFonts w:hint="default" w:ascii="Arial" w:hAnsi="Arial"/>
+          <w:sz w:val="20"/>
+          <w:szCs w:val="20"/>
+          <w:lang w:val="es-ES"/>
+        </w:rPr>
+        <w:t>Chihuahua,</w:t>
+      </w:r>
+      <w:r>
+        <w:rPr>
+          <w:rFonts w:ascii="Arial" w:hAnsi="Arial" w:cs="Arial"/>
+          <w:sz w:val="20"/>
+          <w:szCs w:val="20"/>
+          <w:lang w:val="es-ES"/>
+        </w:rPr>
+        <w:t xml:space="preserve">  del día (13) </w:t>
+      </w:r>
+      <w:r>
+        <w:rPr>
+          <w:rStyle w:val="13"/>
+          <w:rFonts w:hint="eastAsia" w:ascii="Arial Unicode MS" w:hAnsi="Arial Unicode MS" w:eastAsia="Arial Unicode MS" w:cs="Arial Unicode MS"/>
+        </w:rPr>
+        <w:t xml:space="preserve"> {a_d}</w:t>
+      </w:r>
+      <w:r>
+        <w:rPr>
+          <w:rStyle w:val="13"/>
+          <w:rFonts w:ascii="Arial" w:hAnsi="Arial" w:cs="Arial"/>
+        </w:rPr>
+        <w:t xml:space="preserve">   </w:t>
+      </w:r>
+      <w:r>
+        <w:rPr>
+          <w:rFonts w:ascii="Arial" w:hAnsi="Arial" w:cs="Arial"/>
+          <w:sz w:val="20"/>
+          <w:szCs w:val="20"/>
+          <w:lang w:val="es-ES"/>
+        </w:rPr>
+        <w:t xml:space="preserve">del mes de </w:t>
+      </w:r>
+      <w:r>
+        <w:rPr>
+          <w:rStyle w:val="11"/>
+          <w:rFonts w:ascii="Arial" w:hAnsi="Arial" w:cs="Arial"/>
+          <w:sz w:val="20"/>
+          <w:szCs w:val="20"/>
+        </w:rPr>
+        <w:t xml:space="preserve"> </w:t>
+      </w:r>
+      <w:r>
+        <w:rPr>
+          <w:rStyle w:val="13"/>
+          <w:rFonts w:hint="eastAsia" w:ascii="Arial Unicode MS" w:hAnsi="Arial Unicode MS" w:eastAsia="Arial Unicode MS" w:cs="Arial Unicode MS"/>
+        </w:rPr>
+        <w:t>{a_m}</w:t>
+      </w:r>
+      <w:r>
+        <w:rPr>
+          <w:rFonts w:ascii="Arial" w:hAnsi="Arial" w:cs="Arial"/>
+          <w:sz w:val="20"/>
+          <w:szCs w:val="20"/>
+          <w:lang w:val="es-ES"/>
+        </w:rPr>
+        <w:t xml:space="preserve">   de </w:t>
+      </w:r>
+      <w:r>
+        <w:rPr>
+          <w:rFonts w:hint="eastAsia" w:ascii="Arial Unicode MS" w:hAnsi="Arial Unicode MS" w:eastAsia="Arial Unicode MS" w:cs="Arial Unicode MS"/>
+          <w:b/>
+          <w:bCs/>
+          <w:sz w:val="18"/>
+          <w:szCs w:val="18"/>
+          <w:lang w:val="es-ES"/>
+        </w:rPr>
+        <w:t xml:space="preserve"> {a_y}</w:t>
+      </w:r>
+      <w:r>
+        <w:rPr>
+          <w:rFonts w:ascii="Arial" w:hAnsi="Arial" w:cs="Arial"/>
+          <w:sz w:val="20"/>
+          <w:szCs w:val="20"/>
+          <w:lang w:val="es-ES"/>
+        </w:rPr>
+        <w:t>.</w:t>
+      </w:r>
+    </w:p>
+    <w:p>
+      <w:pPr>
+        <w:spacing w:after="103"/>
+        <w:ind w:right="-91"/>
         <w:textAlignment w:val="baseline"/>
         <w:rPr>
           <w:rFonts w:ascii="Arial" w:hAnsi="Arial" w:cs="Arial"/>
@@ -844,8 +868,6 @@
           <w:rFonts w:ascii="Arial" w:hAnsi="Arial" w:cs="Arial"/>
         </w:rPr>
       </w:pPr>
-      <w:bookmarkStart w:id="0" w:name="_GoBack"/>
-      <w:bookmarkEnd w:id="0"/>
     </w:p>
     <w:sectPr>
       <w:headerReference r:id="rId5" w:type="default"/>

</xml_diff>